<commit_message>
server code update and bug fixes
</commit_message>
<xml_diff>
--- a/xyot4 docs/(SUMMARY) XYOT server events.docx
+++ b/xyot4 docs/(SUMMARY) XYOT server events.docx
@@ -593,8 +593,6 @@
         </w:rPr>
         <w:t xml:space="preserve"> =&gt; {</w:t>
       </w:r>
-      <w:bookmarkStart w:id="0" w:name="_GoBack"/>
-      <w:bookmarkEnd w:id="0"/>
     </w:p>
     <w:p>
       <w:pPr>
@@ -2972,7 +2970,31 @@
           <w:sz w:val="44"/>
           <w:szCs w:val="40"/>
         </w:rPr>
-        <w:t>: Get a room by id from server</w:t>
+        <w:t xml:space="preserve">: Get a room by </w:t>
+      </w:r>
+      <w:r>
+        <w:rPr>
+          <w:rFonts w:eastAsia="Times New Roman" w:cs="Courier New"/>
+          <w:sz w:val="44"/>
+          <w:szCs w:val="40"/>
+        </w:rPr>
+        <w:t xml:space="preserve">room code </w:t>
+      </w:r>
+      <w:r>
+        <w:rPr>
+          <w:rFonts w:eastAsia="Times New Roman" w:cs="Courier New"/>
+          <w:sz w:val="44"/>
+          <w:szCs w:val="40"/>
+        </w:rPr>
+        <w:t>from server</w:t>
+      </w:r>
+      <w:r>
+        <w:rPr>
+          <w:rFonts w:eastAsia="Times New Roman" w:cs="Courier New"/>
+          <w:sz w:val="44"/>
+          <w:szCs w:val="40"/>
+        </w:rPr>
+        <w:t>. Use only for checking if the room exists in joining room. Room code is the encoded version of actual roomId.</w:t>
       </w:r>
     </w:p>
     <w:p>
@@ -2994,17 +3016,74 @@
         </w:rPr>
         <w:t xml:space="preserve">GET </w:t>
       </w:r>
-      <w:hyperlink r:id="rId7" w:history="1">
-        <w:r>
-          <w:rPr>
-            <w:rStyle w:val="Hyperlink"/>
-            <w:rFonts w:eastAsia="Times New Roman" w:cs="Courier New"/>
-            <w:sz w:val="44"/>
-            <w:szCs w:val="40"/>
-          </w:rPr>
-          <w:t>http://socketserver.xyot4.com/rooms/:roomId</w:t>
-        </w:r>
-      </w:hyperlink>
+      <w:bookmarkStart w:id="0" w:name="_GoBack"/>
+      <w:bookmarkEnd w:id="0"/>
+      <w:r>
+        <w:rPr>
+          <w:rFonts w:eastAsia="Times New Roman" w:cs="Courier New"/>
+          <w:sz w:val="44"/>
+          <w:szCs w:val="40"/>
+        </w:rPr>
+        <w:fldChar w:fldCharType="begin"/>
+      </w:r>
+      <w:r>
+        <w:rPr>
+          <w:rFonts w:eastAsia="Times New Roman" w:cs="Courier New"/>
+          <w:sz w:val="44"/>
+          <w:szCs w:val="40"/>
+        </w:rPr>
+        <w:instrText xml:space="preserve"> HYPERLINK "</w:instrText>
+      </w:r>
+      <w:r>
+        <w:rPr>
+          <w:rFonts w:eastAsia="Times New Roman" w:cs="Courier New"/>
+          <w:sz w:val="44"/>
+          <w:szCs w:val="40"/>
+        </w:rPr>
+        <w:instrText>http://socketserver.xyot4.com:3000/rooms/:</w:instrText>
+      </w:r>
+      <w:r>
+        <w:rPr>
+          <w:rFonts w:eastAsia="Times New Roman" w:cs="Courier New"/>
+          <w:sz w:val="44"/>
+          <w:szCs w:val="40"/>
+        </w:rPr>
+        <w:instrText xml:space="preserve">" </w:instrText>
+      </w:r>
+      <w:r>
+        <w:rPr>
+          <w:rFonts w:eastAsia="Times New Roman" w:cs="Courier New"/>
+          <w:sz w:val="44"/>
+          <w:szCs w:val="40"/>
+        </w:rPr>
+        <w:fldChar w:fldCharType="separate"/>
+      </w:r>
+      <w:r>
+        <w:rPr>
+          <w:rStyle w:val="Hyperlink"/>
+          <w:rFonts w:eastAsia="Times New Roman" w:cs="Courier New"/>
+          <w:sz w:val="44"/>
+          <w:szCs w:val="40"/>
+        </w:rPr>
+        <w:t>http://socketserver.xyot4.com:3000/rooms/:</w:t>
+      </w:r>
+      <w:r>
+        <w:rPr>
+          <w:rFonts w:eastAsia="Times New Roman" w:cs="Courier New"/>
+          <w:sz w:val="44"/>
+          <w:szCs w:val="40"/>
+        </w:rPr>
+        <w:fldChar w:fldCharType="end"/>
+      </w:r>
+      <w:r>
+        <w:rPr>
+          <w:rStyle w:val="Hyperlink"/>
+          <w:rFonts w:eastAsia="Times New Roman" w:cs="Courier New"/>
+          <w:sz w:val="44"/>
+          <w:szCs w:val="40"/>
+        </w:rPr>
+        <w:t>roomCode</w:t>
+      </w:r>
     </w:p>
     <w:p>
       <w:pPr>
@@ -3047,6 +3126,7 @@
           <w:sz w:val="40"/>
           <w:szCs w:val="36"/>
         </w:rPr>
+        <w:lastRenderedPageBreak/>
         <w:t>Status: 200</w:t>
       </w:r>
     </w:p>
@@ -3155,7 +3235,6 @@
           <w:sz w:val="40"/>
           <w:szCs w:val="36"/>
         </w:rPr>
-        <w:lastRenderedPageBreak/>
         <w:t xml:space="preserve">    </w:t>
       </w:r>
       <w:r>

</xml_diff>